<commit_message>
Day 1 Lab. Problem Solving. Complete.
Finished assignment
</commit_message>
<xml_diff>
--- a/Medina_Michael_SDI2/ProblemSolving/Medina_Michael_ProblemSolving.docx
+++ b/Medina_Michael_SDI2/ProblemSolving/Medina_Michael_ProblemSolving.docx
@@ -1430,8 +1430,6 @@
         </w:rPr>
         <w:t>1 to 100. Thumb</w:t>
       </w:r>
-      <w:bookmarkStart w:id="0" w:name="_GoBack"/>
-      <w:bookmarkEnd w:id="0"/>
     </w:p>
     <w:p>
       <w:pPr>
@@ -1472,6 +1470,16 @@
         </w:rPr>
         <w:t>Since 1000 is divisible by 8 and this represents the first finger she will land on her first finger.</w:t>
       </w:r>
+      <w:r>
+        <w:rPr>
+          <w:rFonts w:ascii="Times New Roman" w:hAnsi="Times New Roman" w:cs="Times New Roman"/>
+          <w:sz w:val="28"/>
+          <w:szCs w:val="28"/>
+        </w:rPr>
+        <w:t xml:space="preserve"> </w:t>
+      </w:r>
+      <w:bookmarkStart w:id="0" w:name="_GoBack"/>
+      <w:bookmarkEnd w:id="0"/>
     </w:p>
     <w:p>
       <w:pPr>

</xml_diff>